<commit_message>
Fix type with "red/gray" kara that only exists in GreenfootKara
</commit_message>
<xml_diff>
--- a/handouts-de/handout-09-kapitel-4-kara-sokoban.docx
+++ b/handouts-de/handout-09-kapitel-4-kara-sokoban.docx
@@ -17,16 +17,26 @@
         <w:t xml:space="preserve">: </w:t>
       </w:r>
       <w:r>
-        <w:t>Kara Sokoban Spiel</w:t>
+        <w:t xml:space="preserve">Kara </w:t>
+      </w:r>
+      <w:proofErr w:type="spellStart"/>
+      <w:r>
+        <w:t>Sokoban</w:t>
+      </w:r>
+      <w:proofErr w:type="spellEnd"/>
+      <w:r>
+        <w:t xml:space="preserve"> Spiel</w:t>
       </w:r>
     </w:p>
     <w:p>
       <w:pPr>
         <w:pStyle w:val="berschrift1"/>
       </w:pPr>
+      <w:proofErr w:type="spellStart"/>
       <w:r>
         <w:t>Sokoban</w:t>
       </w:r>
+      <w:proofErr w:type="spellEnd"/>
       <w:r>
         <w:rPr>
           <w:rStyle w:val="Funotenzeichen"/>
@@ -104,20 +114,51 @@
           </wp:anchor>
         </w:drawing>
       </w:r>
-      <w:r>
-        <w:t>Sokoban (</w:t>
-      </w:r>
+      <w:proofErr w:type="spellStart"/>
+      <w:r>
+        <w:t>Sokoban</w:t>
+      </w:r>
+      <w:proofErr w:type="spellEnd"/>
+      <w:r>
+        <w:t xml:space="preserve"> (</w:t>
+      </w:r>
+      <w:proofErr w:type="spellStart"/>
       <w:r>
         <w:rPr>
           <w:rFonts w:ascii="MS Mincho" w:eastAsia="MS Mincho" w:hAnsi="MS Mincho" w:cs="MS Mincho" w:hint="eastAsia"/>
         </w:rPr>
         <w:t>倉庫番</w:t>
       </w:r>
-      <w:r>
-        <w:t xml:space="preserve">, japanisch „Lagerhausverwalter“) ist ein Computerspiel, das von Hiroyuki Imabayashi entwickelt und 1982 </w:t>
-      </w:r>
-      <w:r>
-        <w:t xml:space="preserve">unter der Firma „Thinking Rabbit“ </w:t>
+      <w:proofErr w:type="spellEnd"/>
+      <w:r>
+        <w:t xml:space="preserve">, japanisch „Lagerhausverwalter“) ist ein Computerspiel, das von Hiroyuki </w:t>
+      </w:r>
+      <w:proofErr w:type="spellStart"/>
+      <w:r>
+        <w:t>Imabayashi</w:t>
+      </w:r>
+      <w:proofErr w:type="spellEnd"/>
+      <w:r>
+        <w:t xml:space="preserve"> entwickelt und 1982 </w:t>
+      </w:r>
+      <w:r>
+        <w:t>unter der Firma „</w:t>
+      </w:r>
+      <w:proofErr w:type="spellStart"/>
+      <w:r>
+        <w:t>Thinking</w:t>
+      </w:r>
+      <w:proofErr w:type="spellEnd"/>
+      <w:r>
+        <w:t xml:space="preserve"> </w:t>
+      </w:r>
+      <w:proofErr w:type="spellStart"/>
+      <w:r>
+        <w:t>Rabbit</w:t>
+      </w:r>
+      <w:proofErr w:type="spellEnd"/>
+      <w:r>
+        <w:t xml:space="preserve">“ </w:t>
       </w:r>
       <w:r>
         <w:t>ers</w:t>
@@ -135,16 +176,32 @@
         <w:t xml:space="preserve">Einige </w:t>
       </w:r>
       <w:r>
-        <w:t xml:space="preserve">der Original-Levels tauchten später in den beiden boxxle-Versionen für </w:t>
-      </w:r>
-      <w:r>
-        <w:t>den NINTENDO Gam</w:t>
+        <w:t xml:space="preserve">der Original-Levels tauchten später in den beiden </w:t>
+      </w:r>
+      <w:proofErr w:type="spellStart"/>
+      <w:r>
+        <w:t>boxxle</w:t>
+      </w:r>
+      <w:proofErr w:type="spellEnd"/>
+      <w:r>
+        <w:t xml:space="preserve">-Versionen für </w:t>
+      </w:r>
+      <w:r>
+        <w:t xml:space="preserve">den NINTENDO </w:t>
+      </w:r>
+      <w:proofErr w:type="spellStart"/>
+      <w:r>
+        <w:t>Gam</w:t>
       </w:r>
       <w:r>
         <w:t>e</w:t>
       </w:r>
       <w:r>
-        <w:t>Boy wieder auf.</w:t>
+        <w:t>Boy</w:t>
+      </w:r>
+      <w:proofErr w:type="spellEnd"/>
+      <w:r>
+        <w:t xml:space="preserve"> wieder auf.</w:t>
       </w:r>
     </w:p>
     <w:p>
@@ -171,7 +228,15 @@
     </w:p>
     <w:p>
       <w:r>
-        <w:t>Bei unserem Kara Sokoban müssen die Pilze auf die Zielfelder (Kleeblätter) geschoben werden.</w:t>
+        <w:t xml:space="preserve">Bei unserem Kara </w:t>
+      </w:r>
+      <w:proofErr w:type="spellStart"/>
+      <w:r>
+        <w:t>Sokoban</w:t>
+      </w:r>
+      <w:proofErr w:type="spellEnd"/>
+      <w:r>
+        <w:t xml:space="preserve"> müssen die Pilze auf die Zielfelder (Kleeblätter) geschoben werden.</w:t>
       </w:r>
     </w:p>
     <w:p>
@@ -679,7 +744,15 @@
         </w:drawing>
       </w:r>
       <w:r>
-        <w:t>Viele Sokoban-</w:t>
+        <w:t xml:space="preserve">Viele </w:t>
+      </w:r>
+      <w:proofErr w:type="spellStart"/>
+      <w:r>
+        <w:t>Sokoban</w:t>
+      </w:r>
+      <w:proofErr w:type="spellEnd"/>
+      <w:r>
+        <w:t>-</w:t>
       </w:r>
       <w:r>
         <w:t>Spiele</w:t>
@@ -892,9 +965,14 @@
       <w:pPr>
         <w:pStyle w:val="berschrift1"/>
       </w:pPr>
+      <w:proofErr w:type="spellStart"/>
       <w:r>
         <w:lastRenderedPageBreak/>
-        <w:t xml:space="preserve">Sokoban </w:t>
+        <w:t>Sokoban</w:t>
+      </w:r>
+      <w:proofErr w:type="spellEnd"/>
+      <w:r>
+        <w:t xml:space="preserve"> </w:t>
       </w:r>
       <w:r>
         <w:t>programmieren</w:t>
@@ -902,7 +980,15 @@
     </w:p>
     <w:p>
       <w:r>
-        <w:t xml:space="preserve">Damit wir mit Kara Sokoban spielen können, müssen wir das Verhalten von Kara programmieren. </w:t>
+        <w:t xml:space="preserve">Damit wir mit Kara </w:t>
+      </w:r>
+      <w:proofErr w:type="spellStart"/>
+      <w:r>
+        <w:t>Sokoban</w:t>
+      </w:r>
+      <w:proofErr w:type="spellEnd"/>
+      <w:r>
+        <w:t xml:space="preserve"> spielen können, müssen wir das Verhalten von Kara programmieren. </w:t>
       </w:r>
       <w:r>
         <w:t xml:space="preserve">Der Spieler (Sie!) sollten in der Lage sein, </w:t>
@@ -963,6 +1049,7 @@
       <w:r>
         <w:t xml:space="preserve">Nun heisst unsere Klasse </w:t>
       </w:r>
+      <w:proofErr w:type="spellStart"/>
       <w:r>
         <w:rPr>
           <w:rFonts w:ascii="Courier New" w:hAnsi="Courier New" w:cs="Courier New"/>
@@ -981,6 +1068,7 @@
         </w:rPr>
         <w:t>Sokoban</w:t>
       </w:r>
+      <w:proofErr w:type="spellEnd"/>
       <w:r>
         <w:t xml:space="preserve"> </w:t>
       </w:r>
@@ -1014,15 +1102,18 @@
       <w:r>
         <w:t xml:space="preserve">, sondern von </w:t>
       </w:r>
+      <w:proofErr w:type="spellStart"/>
       <w:r>
         <w:rPr>
           <w:rFonts w:ascii="Courier New" w:hAnsi="Courier New" w:cs="Courier New"/>
         </w:rPr>
         <w:t>KaraSokoban</w:t>
       </w:r>
+      <w:proofErr w:type="spellEnd"/>
       <w:r>
         <w:t xml:space="preserve">. Dies sehen Sie an der Bezeichnung </w:t>
       </w:r>
+      <w:proofErr w:type="spellStart"/>
       <w:r>
         <w:rPr>
           <w:rFonts w:ascii="Courier New" w:hAnsi="Courier New" w:cs="Courier New"/>
@@ -1035,12 +1126,14 @@
         </w:rPr>
         <w:t>Sokoban</w:t>
       </w:r>
+      <w:proofErr w:type="spellEnd"/>
       <w:r>
         <w:rPr>
           <w:rFonts w:ascii="Courier New" w:hAnsi="Courier New" w:cs="Courier New"/>
         </w:rPr>
         <w:t xml:space="preserve"> </w:t>
       </w:r>
+      <w:proofErr w:type="spellStart"/>
       <w:r>
         <w:rPr>
           <w:rFonts w:ascii="Courier New" w:hAnsi="Courier New" w:cs="Courier New"/>
@@ -1048,30 +1141,35 @@
         </w:rPr>
         <w:t>extends</w:t>
       </w:r>
+      <w:proofErr w:type="spellEnd"/>
       <w:r>
         <w:rPr>
           <w:rFonts w:ascii="Courier New" w:hAnsi="Courier New" w:cs="Courier New"/>
         </w:rPr>
         <w:t xml:space="preserve"> </w:t>
       </w:r>
+      <w:proofErr w:type="spellStart"/>
       <w:r>
         <w:rPr>
           <w:rFonts w:ascii="Courier New" w:hAnsi="Courier New" w:cs="Courier New"/>
         </w:rPr>
         <w:t>KaraSokoban</w:t>
       </w:r>
+      <w:proofErr w:type="spellEnd"/>
       <w:r>
         <w:t xml:space="preserve">. </w:t>
       </w:r>
       <w:r>
         <w:t xml:space="preserve">Dadurch stehen uns alle Methoden aus </w:t>
       </w:r>
+      <w:proofErr w:type="spellStart"/>
       <w:r>
         <w:rPr>
           <w:rFonts w:ascii="Courier New" w:hAnsi="Courier New" w:cs="Courier New"/>
         </w:rPr>
         <w:t>KaraSokoban</w:t>
       </w:r>
+      <w:proofErr w:type="spellEnd"/>
       <w:r>
         <w:t xml:space="preserve"> zur Verfügung.</w:t>
       </w:r>
@@ -1093,17 +1191,33 @@
         <w:rPr>
           <w:b/>
         </w:rPr>
-        <w:t>gedrückter Ctrl-Taste</w:t>
+        <w:t xml:space="preserve">gedrückter </w:t>
+      </w:r>
+      <w:proofErr w:type="spellStart"/>
+      <w:r>
+        <w:rPr>
+          <w:b/>
+        </w:rPr>
+        <w:t>Ctrl</w:t>
+      </w:r>
+      <w:proofErr w:type="spellEnd"/>
+      <w:r>
+        <w:rPr>
+          <w:b/>
+        </w:rPr>
+        <w:t>-Taste</w:t>
       </w:r>
       <w:r>
         <w:t xml:space="preserve"> auf </w:t>
       </w:r>
+      <w:proofErr w:type="spellStart"/>
       <w:r>
         <w:rPr>
           <w:rFonts w:ascii="Courier New" w:hAnsi="Courier New" w:cs="Courier New"/>
         </w:rPr>
         <w:t>KaraSokoban</w:t>
       </w:r>
+      <w:proofErr w:type="spellEnd"/>
       <w:r>
         <w:t xml:space="preserve">. Dies öffnet gleich diese Klasse. Um herauszufinden, </w:t>
       </w:r>
@@ -1248,7 +1362,15 @@
         </w:drawing>
       </w:r>
       <w:r>
-        <w:t>Machen Sie Sich mit den neuen Methoden vertraut, indem Sie die (blauen) Kommentare anschauen. Damit die Kommentare schön formatiert angezeigt werden, können Sie unten das Javadoc Fenster benut</w:t>
+        <w:t xml:space="preserve">Machen Sie Sich mit den neuen Methoden vertraut, indem Sie die (blauen) Kommentare anschauen. Damit die Kommentare schön formatiert angezeigt werden, können Sie unten das </w:t>
+      </w:r>
+      <w:proofErr w:type="spellStart"/>
+      <w:r>
+        <w:t>Javadoc</w:t>
+      </w:r>
+      <w:proofErr w:type="spellEnd"/>
+      <w:r>
+        <w:t xml:space="preserve"> Fenster benut</w:t>
       </w:r>
       <w:r>
         <w:t>zen.</w:t>
@@ -1264,21 +1386,25 @@
       <w:r>
         <w:t xml:space="preserve">Die entsprechende Methode hat nicht </w:t>
       </w:r>
+      <w:proofErr w:type="spellStart"/>
       <w:r>
         <w:rPr>
           <w:rFonts w:ascii="Courier New" w:hAnsi="Courier New" w:cs="Courier New"/>
         </w:rPr>
         <w:t>void</w:t>
       </w:r>
+      <w:proofErr w:type="spellEnd"/>
       <w:r>
         <w:t xml:space="preserve"> oder </w:t>
       </w:r>
+      <w:proofErr w:type="spellStart"/>
       <w:r>
         <w:rPr>
           <w:rFonts w:ascii="Courier New" w:hAnsi="Courier New" w:cs="Courier New"/>
         </w:rPr>
         <w:t>boolean</w:t>
       </w:r>
+      <w:proofErr w:type="spellEnd"/>
       <w:r>
         <w:t xml:space="preserve"> als Rückgabetyp, sondern </w:t>
       </w:r>
@@ -1379,6 +1505,7 @@
       <w:r>
         <w:t xml:space="preserve">Schreiben Sie diesen Code in die </w:t>
       </w:r>
+      <w:proofErr w:type="spellStart"/>
       <w:r>
         <w:rPr>
           <w:rFonts w:ascii="Courier New" w:hAnsi="Courier New" w:cs="Courier New"/>
@@ -1389,23 +1516,38 @@
         <w:rPr>
           <w:rFonts w:ascii="Courier New" w:hAnsi="Courier New" w:cs="Courier New"/>
         </w:rPr>
-        <w:t>ct()</w:t>
+        <w:t>ct</w:t>
+      </w:r>
+      <w:proofErr w:type="spellEnd"/>
+      <w:r>
+        <w:rPr>
+          <w:rFonts w:ascii="Courier New" w:hAnsi="Courier New" w:cs="Courier New"/>
+        </w:rPr>
+        <w:t>()</w:t>
       </w:r>
       <w:r>
         <w:t>-Methode vo</w:t>
       </w:r>
       <w:r>
-        <w:t>m (roten)</w:t>
+        <w:t>n</w:t>
       </w:r>
       <w:r>
         <w:t xml:space="preserve"> </w:t>
       </w:r>
+      <w:proofErr w:type="spellStart"/>
       <w:r>
         <w:rPr>
           <w:rFonts w:ascii="Courier New" w:hAnsi="Courier New" w:cs="Courier New"/>
         </w:rPr>
         <w:t>MyKara</w:t>
       </w:r>
+      <w:r>
+        <w:rPr>
+          <w:rFonts w:ascii="Courier New" w:hAnsi="Courier New" w:cs="Courier New"/>
+        </w:rPr>
+        <w:t>Sokoban</w:t>
+      </w:r>
+      <w:proofErr w:type="spellEnd"/>
       <w:r>
         <w:t>!</w:t>
       </w:r>
@@ -1414,11 +1556,19 @@
       <w:r>
         <w:t xml:space="preserve">Strings können mit einer speziellen Methode namens </w:t>
       </w:r>
+      <w:proofErr w:type="spellStart"/>
       <w:r>
         <w:rPr>
           <w:rFonts w:ascii="Courier New" w:hAnsi="Courier New" w:cs="Courier New"/>
         </w:rPr>
-        <w:t>equals()</w:t>
+        <w:t>equals</w:t>
+      </w:r>
+      <w:proofErr w:type="spellEnd"/>
+      <w:r>
+        <w:rPr>
+          <w:rFonts w:ascii="Courier New" w:hAnsi="Courier New" w:cs="Courier New"/>
+        </w:rPr>
+        <w:t>()</w:t>
       </w:r>
       <w:r>
         <w:t xml:space="preserve"> verglichen werden. Um darauf zu reagieren, wenn eine bestimmte Taste gedrückt wurde, müssen wir folgen</w:t>
@@ -1429,12 +1579,14 @@
       <w:r>
         <w:t xml:space="preserve"> </w:t>
       </w:r>
+      <w:proofErr w:type="spellStart"/>
       <w:r>
         <w:rPr>
           <w:rFonts w:ascii="Courier New" w:hAnsi="Courier New" w:cs="Courier New"/>
         </w:rPr>
         <w:t>if</w:t>
       </w:r>
+      <w:proofErr w:type="spellEnd"/>
       <w:r>
         <w:t xml:space="preserve">-Bedingung </w:t>
       </w:r>
@@ -1515,20 +1667,56 @@
       <w:r>
         <w:t xml:space="preserve">Vervollständigen Sie den Code in der </w:t>
       </w:r>
+      <w:proofErr w:type="spellStart"/>
       <w:r>
         <w:rPr>
           <w:rFonts w:ascii="Courier New" w:hAnsi="Courier New" w:cs="Courier New"/>
         </w:rPr>
-        <w:t>act()</w:t>
-      </w:r>
-      <w:r>
-        <w:t>-Methode so, dass Kara auf alle vier Pfeiltasten reagiert und sich in die entsprechende Richtung bewegt. Benutzen Sie dabei die Methoden, welche Sie in der Dokumentat</w:t>
+        <w:t>act</w:t>
+      </w:r>
+      <w:proofErr w:type="spellEnd"/>
+      <w:r>
+        <w:rPr>
+          <w:rFonts w:ascii="Courier New" w:hAnsi="Courier New" w:cs="Courier New"/>
+        </w:rPr>
+        <w:t>()</w:t>
+      </w:r>
+      <w:r>
+        <w:t>-Methode so, dass Kara auf alle vier Pfeiltasten reagiert und sich in die entspreche</w:t>
+      </w:r>
+      <w:bookmarkStart w:id="0" w:name="_GoBack"/>
+      <w:bookmarkEnd w:id="0"/>
+      <w:r>
+        <w:t>nde Richtung bewegt. Benutzen Sie dabei die Methoden, welche Sie in der Dokumentat</w:t>
       </w:r>
       <w:r>
         <w:t>i</w:t>
       </w:r>
       <w:r>
-        <w:t>on vom (grauen) Kara finden!</w:t>
+        <w:t>on vo</w:t>
+      </w:r>
+      <w:r>
+        <w:t>n</w:t>
+      </w:r>
+      <w:r>
+        <w:t xml:space="preserve"> </w:t>
+      </w:r>
+      <w:proofErr w:type="spellStart"/>
+      <w:r>
+        <w:rPr>
+          <w:rFonts w:ascii="Courier New" w:hAnsi="Courier New" w:cs="Courier New"/>
+        </w:rPr>
+        <w:t>Kara</w:t>
+      </w:r>
+      <w:r>
+        <w:rPr>
+          <w:rFonts w:ascii="Courier New" w:hAnsi="Courier New" w:cs="Courier New"/>
+        </w:rPr>
+        <w:t>Sokoban</w:t>
+      </w:r>
+      <w:proofErr w:type="spellEnd"/>
+      <w:r>
+        <w:t xml:space="preserve"> finden!</w:t>
       </w:r>
       <w:r>
         <w:t xml:space="preserve"> Zum Testen drücken Sie auf den Run-Knopf!</w:t>
@@ -1617,12 +1805,14 @@
         </w:rPr>
         <w:t>Hinweis: Falls Sie irgendwo steckengeblieben sind, können Sie auf den Knopf ‚</w:t>
       </w:r>
+      <w:proofErr w:type="spellStart"/>
       <w:r>
         <w:rPr>
           <w:i/>
         </w:rPr>
         <w:t>Retry</w:t>
       </w:r>
+      <w:proofErr w:type="spellEnd"/>
       <w:r>
         <w:rPr>
           <w:i/>
@@ -1676,7 +1866,15 @@
         <w:t>Am unteren Bildschirmrand</w:t>
       </w:r>
       <w:r>
-        <w:t xml:space="preserve"> finden Sie eine Anzeige für die ‚Moves‘, die jedoch noch nicht funktioniert. Zum Setzen dieser Zahl hat Kara auch eine Methode. Mit dem folgenden Befehl kann die Anzahl beispielsweise auf 3 gesetzt werden:</w:t>
+        <w:t xml:space="preserve"> finden Sie eine Anzeige für die ‚</w:t>
+      </w:r>
+      <w:proofErr w:type="spellStart"/>
+      <w:r>
+        <w:t>Moves</w:t>
+      </w:r>
+      <w:proofErr w:type="spellEnd"/>
+      <w:r>
+        <w:t>‘, die jedoch noch nicht funktioniert. Zum Setzen dieser Zahl hat Kara auch eine Methode. Mit dem folgenden Befehl kann die Anzahl beispielsweise auf 3 gesetzt werden:</w:t>
       </w:r>
     </w:p>
     <w:p>
@@ -1710,11 +1908,19 @@
       <w:r>
         <w:t xml:space="preserve">ausserhalb der Methode </w:t>
       </w:r>
+      <w:proofErr w:type="spellStart"/>
       <w:r>
         <w:rPr>
           <w:rFonts w:ascii="Courier New" w:hAnsi="Courier New" w:cs="Courier New"/>
         </w:rPr>
-        <w:t>act()</w:t>
+        <w:t>act</w:t>
+      </w:r>
+      <w:proofErr w:type="spellEnd"/>
+      <w:r>
+        <w:rPr>
+          <w:rFonts w:ascii="Courier New" w:hAnsi="Courier New" w:cs="Courier New"/>
+        </w:rPr>
+        <w:t>()</w:t>
       </w:r>
       <w:r>
         <w:t xml:space="preserve"> </w:t>
@@ -1748,7 +1954,15 @@
     </w:p>
     <w:p>
       <w:r>
-        <w:t>Nun ist unser Sokoban-Spiel richtig spielbar. Das Spiel besitzt noch ein Hauptmenu, welches erst wie folgt fre</w:t>
+        <w:t xml:space="preserve">Nun ist unser </w:t>
+      </w:r>
+      <w:proofErr w:type="spellStart"/>
+      <w:r>
+        <w:t>Sokoban</w:t>
+      </w:r>
+      <w:proofErr w:type="spellEnd"/>
+      <w:r>
+        <w:t>-Spiel richtig spielbar. Das Spiel besitzt noch ein Hauptmenu, welches erst wie folgt fre</w:t>
       </w:r>
       <w:r>
         <w:t>i</w:t>
@@ -1761,6 +1975,7 @@
       <w:r>
         <w:t xml:space="preserve">In der Klasse </w:t>
       </w:r>
+      <w:proofErr w:type="spellStart"/>
       <w:r>
         <w:rPr>
           <w:rFonts w:ascii="Courier New" w:hAnsi="Courier New" w:cs="Courier New"/>
@@ -1773,6 +1988,7 @@
         </w:rPr>
         <w:t>KaraSokoban</w:t>
       </w:r>
+      <w:proofErr w:type="spellEnd"/>
       <w:r>
         <w:t xml:space="preserve"> </w:t>
       </w:r>
@@ -1782,11 +1998,19 @@
       <w:r>
         <w:t xml:space="preserve">in der </w:t>
       </w:r>
+      <w:proofErr w:type="spellStart"/>
       <w:r>
         <w:rPr>
           <w:rFonts w:ascii="Courier New" w:hAnsi="Courier New" w:cs="Courier New"/>
         </w:rPr>
-        <w:t>main()</w:t>
+        <w:t>main</w:t>
+      </w:r>
+      <w:proofErr w:type="spellEnd"/>
+      <w:r>
+        <w:rPr>
+          <w:rFonts w:ascii="Courier New" w:hAnsi="Courier New" w:cs="Courier New"/>
+        </w:rPr>
+        <w:t>()</w:t>
       </w:r>
       <w:r>
         <w:t>-Methode</w:t>
@@ -1794,6 +2018,7 @@
       <w:r>
         <w:t xml:space="preserve"> ‚</w:t>
       </w:r>
+      <w:proofErr w:type="spellStart"/>
       <w:r>
         <w:rPr>
           <w:rFonts w:ascii="Courier New" w:hAnsi="Courier New" w:cs="Courier New"/>
@@ -1804,7 +2029,14 @@
         <w:rPr>
           <w:rFonts w:ascii="Courier New" w:hAnsi="Courier New" w:cs="Courier New"/>
         </w:rPr>
-        <w:t>DeveloperMode()</w:t>
+        <w:t>DeveloperMode</w:t>
+      </w:r>
+      <w:proofErr w:type="spellEnd"/>
+      <w:r>
+        <w:rPr>
+          <w:rFonts w:ascii="Courier New" w:hAnsi="Courier New" w:cs="Courier New"/>
+        </w:rPr>
+        <w:t>()</w:t>
       </w:r>
       <w:r>
         <w:t xml:space="preserve">‘. Wenn Sie </w:t>
@@ -1815,11 +2047,19 @@
       <w:r>
         <w:t xml:space="preserve">auf </w:t>
       </w:r>
+      <w:proofErr w:type="spellStart"/>
       <w:r>
         <w:rPr>
           <w:rFonts w:ascii="Courier New" w:hAnsi="Courier New" w:cs="Courier New"/>
         </w:rPr>
-        <w:t xml:space="preserve">false </w:t>
+        <w:t>false</w:t>
+      </w:r>
+      <w:proofErr w:type="spellEnd"/>
+      <w:r>
+        <w:rPr>
+          <w:rFonts w:ascii="Courier New" w:hAnsi="Courier New" w:cs="Courier New"/>
+        </w:rPr>
+        <w:t xml:space="preserve"> </w:t>
       </w:r>
       <w:r>
         <w:t>stellen</w:t>
@@ -1939,6 +2179,7 @@
         </w:rPr>
         <w:t>len Sie wieder ‚</w:t>
       </w:r>
+      <w:proofErr w:type="spellStart"/>
       <w:r>
         <w:rPr>
           <w:i/>
@@ -1949,13 +2190,34 @@
         <w:rPr>
           <w:i/>
         </w:rPr>
-        <w:t>DeveloperMode()</w:t>
-      </w:r>
+        <w:t>DeveloperMode</w:t>
+      </w:r>
+      <w:proofErr w:type="spellEnd"/>
       <w:r>
         <w:rPr>
           <w:i/>
         </w:rPr>
-        <w:t>‘ auf true. Nun können Sie auf der grünen Wiese Kara, die Bäume, die Pilze und die Kleeblätter platzieren. Wenn Sie fertig sind, drücken Sie auf einer leeren Stelle in der Welt mit der rechten Maustaste. Wählen Sie den Befehl ‚</w:t>
+        <w:t>()</w:t>
+      </w:r>
+      <w:r>
+        <w:rPr>
+          <w:i/>
+        </w:rPr>
+        <w:t xml:space="preserve">‘ auf </w:t>
+      </w:r>
+      <w:proofErr w:type="spellStart"/>
+      <w:r>
+        <w:rPr>
+          <w:i/>
+        </w:rPr>
+        <w:t>true</w:t>
+      </w:r>
+      <w:proofErr w:type="spellEnd"/>
+      <w:r>
+        <w:rPr>
+          <w:i/>
+        </w:rPr>
+        <w:t>. Nun können Sie auf der grünen Wiese Kara, die Bäume, die Pilze und die Kleeblätter platzieren. Wenn Sie fertig sind, drücken Sie auf einer leeren Stelle in der Welt mit der rechten Maustaste. Wählen Sie den Befehl ‚</w:t>
       </w:r>
       <w:r>
         <w:rPr>
@@ -1999,24 +2261,28 @@
         </w:rPr>
         <w:t xml:space="preserve"> </w:t>
       </w:r>
+      <w:proofErr w:type="spellStart"/>
       <w:r>
         <w:rPr>
           <w:rFonts w:ascii="Courier New" w:hAnsi="Courier New" w:cs="Courier New"/>
         </w:rPr>
         <w:t>To</w:t>
       </w:r>
+      <w:proofErr w:type="spellEnd"/>
       <w:r>
         <w:rPr>
           <w:rFonts w:ascii="Courier New" w:hAnsi="Courier New" w:cs="Courier New"/>
         </w:rPr>
         <w:t xml:space="preserve"> </w:t>
       </w:r>
+      <w:proofErr w:type="spellStart"/>
       <w:r>
         <w:rPr>
           <w:rFonts w:ascii="Courier New" w:hAnsi="Courier New" w:cs="Courier New"/>
         </w:rPr>
         <w:t>Console</w:t>
       </w:r>
+      <w:proofErr w:type="spellEnd"/>
       <w:r>
         <w:rPr>
           <w:i/>
@@ -2124,7 +2390,21 @@
         <w:rPr>
           <w:i/>
         </w:rPr>
-        <w:t>(unter Microban-Levels schauen, die anderen sind sehr gross!)</w:t>
+        <w:t xml:space="preserve">(unter </w:t>
+      </w:r>
+      <w:proofErr w:type="spellStart"/>
+      <w:r>
+        <w:rPr>
+          <w:i/>
+        </w:rPr>
+        <w:t>Microban</w:t>
+      </w:r>
+      <w:proofErr w:type="spellEnd"/>
+      <w:r>
+        <w:rPr>
+          <w:i/>
+        </w:rPr>
+        <w:t>-Levels schauen, die anderen sind sehr gross!)</w:t>
       </w:r>
     </w:p>
     <w:p>
@@ -2183,7 +2463,15 @@
     </w:p>
     <w:p>
       <w:r>
-        <w:t>Die Bilder für Kara, Pilze, Hintergrund und co. können ausgewechselt werden. Um ein anderes Bild auszuwä</w:t>
+        <w:t xml:space="preserve">Die Bilder für Kara, Pilze, Hintergrund und </w:t>
+      </w:r>
+      <w:proofErr w:type="spellStart"/>
+      <w:r>
+        <w:t>co.</w:t>
+      </w:r>
+      <w:proofErr w:type="spellEnd"/>
+      <w:r>
+        <w:t xml:space="preserve"> können ausgewechselt werden. Um ein anderes Bild auszuwä</w:t>
       </w:r>
       <w:r>
         <w:t>h</w:t>
@@ -2195,7 +2483,15 @@
         <w:t>ersetzen</w:t>
       </w:r>
       <w:r>
-        <w:t xml:space="preserve"> Sie im Ordner „images“</w:t>
+        <w:t xml:space="preserve"> Sie im Ordner „</w:t>
+      </w:r>
+      <w:proofErr w:type="spellStart"/>
+      <w:r>
+        <w:t>images</w:t>
+      </w:r>
+      <w:proofErr w:type="spellEnd"/>
+      <w:r>
+        <w:t>“</w:t>
       </w:r>
       <w:r>
         <w:t xml:space="preserve"> die entsprechende Datei</w:t>
@@ -2231,8 +2527,13 @@
         <w:t>4</w:t>
       </w:r>
       <w:r>
-        <w:t xml:space="preserve"> (für Schnelle): Die Highscore</w:t>
-      </w:r>
+        <w:t xml:space="preserve"> (für Schnelle): Die </w:t>
+      </w:r>
+      <w:proofErr w:type="spellStart"/>
+      <w:r>
+        <w:t>Highscore</w:t>
+      </w:r>
+      <w:proofErr w:type="spellEnd"/>
     </w:p>
     <w:p>
       <w:r>
@@ -2247,6 +2548,7 @@
       <w:r>
         <w:t xml:space="preserve"> ‚</w:t>
       </w:r>
+      <w:proofErr w:type="spellStart"/>
       <w:r>
         <w:rPr>
           <w:rFonts w:ascii="Courier New" w:hAnsi="Courier New" w:cs="Courier New"/>
@@ -2259,6 +2561,7 @@
         </w:rPr>
         <w:t>HighscoreEnabled</w:t>
       </w:r>
+      <w:proofErr w:type="spellEnd"/>
       <w:r>
         <w:rPr>
           <w:rFonts w:ascii="Courier New" w:hAnsi="Courier New" w:cs="Courier New"/>
@@ -2268,14 +2571,24 @@
       <w:r>
         <w:t xml:space="preserve">‘ auf </w:t>
       </w:r>
+      <w:proofErr w:type="spellStart"/>
       <w:r>
         <w:rPr>
           <w:rFonts w:ascii="Courier New" w:hAnsi="Courier New" w:cs="Courier New"/>
         </w:rPr>
         <w:t>true</w:t>
       </w:r>
-      <w:r>
-        <w:t xml:space="preserve"> stellen, dann können die Highscores geführt werden.</w:t>
+      <w:proofErr w:type="spellEnd"/>
+      <w:r>
+        <w:t xml:space="preserve"> stellen, dann können die </w:t>
+      </w:r>
+      <w:proofErr w:type="spellStart"/>
+      <w:r>
+        <w:t>Highscores</w:t>
+      </w:r>
+      <w:proofErr w:type="spellEnd"/>
+      <w:r>
+        <w:t xml:space="preserve"> geführt werden.</w:t>
       </w:r>
       <w:r>
         <w:t xml:space="preserve"> Dazu wird im Hauptmenu ein zusätzlicher Knopf eingeschaltet.</w:t>
@@ -2283,15 +2596,47 @@
     </w:p>
     <w:p>
       <w:r>
-        <w:t>Es gibt immer drei Highscores pro L</w:t>
-      </w:r>
-      <w:r>
-        <w:t xml:space="preserve">evel. Kara besitzt Methoden, um die Highscore zu ändern. </w:t>
+        <w:t xml:space="preserve">Es gibt immer drei </w:t>
+      </w:r>
+      <w:proofErr w:type="spellStart"/>
+      <w:r>
+        <w:t>Highscores</w:t>
+      </w:r>
+      <w:proofErr w:type="spellEnd"/>
+      <w:r>
+        <w:t xml:space="preserve"> pro L</w:t>
+      </w:r>
+      <w:r>
+        <w:t xml:space="preserve">evel. Kara besitzt Methoden, um die </w:t>
+      </w:r>
+      <w:proofErr w:type="spellStart"/>
+      <w:r>
+        <w:t>Highscore</w:t>
+      </w:r>
+      <w:proofErr w:type="spellEnd"/>
+      <w:r>
+        <w:t xml:space="preserve"> zu ändern. </w:t>
       </w:r>
     </w:p>
     <w:p>
       <w:r>
-        <w:t xml:space="preserve">Versuchen Sie Ihr Programm so zu erweitern, dass geprüft wird, ob man eine Highscore erreicht hat. Falls ja, soll die Highscore </w:t>
+        <w:t xml:space="preserve">Versuchen Sie Ihr Programm so zu erweitern, dass geprüft wird, ob man eine </w:t>
+      </w:r>
+      <w:proofErr w:type="spellStart"/>
+      <w:r>
+        <w:t>Highscore</w:t>
+      </w:r>
+      <w:proofErr w:type="spellEnd"/>
+      <w:r>
+        <w:t xml:space="preserve"> erreicht hat. Falls ja, soll die </w:t>
+      </w:r>
+      <w:proofErr w:type="spellStart"/>
+      <w:r>
+        <w:t>Highscore</w:t>
+      </w:r>
+      <w:proofErr w:type="spellEnd"/>
+      <w:r>
+        <w:t xml:space="preserve"> </w:t>
       </w:r>
       <w:r>
         <w:t>hinzugefügt werden.</w:t>
@@ -2340,19 +2685,63 @@
         <w:t xml:space="preserve"> mit anderen teilen möchten, können Sie es </w:t>
       </w:r>
       <w:r>
-        <w:t xml:space="preserve">in Eclipse mit </w:t>
+        <w:t xml:space="preserve">in </w:t>
+      </w:r>
+      <w:proofErr w:type="spellStart"/>
+      <w:r>
+        <w:t>Eclipse</w:t>
+      </w:r>
+      <w:proofErr w:type="spellEnd"/>
+      <w:r>
+        <w:t xml:space="preserve"> mit </w:t>
       </w:r>
       <w:r>
         <w:rPr>
           <w:i/>
         </w:rPr>
-        <w:t xml:space="preserve">File | Export … | Java – Runnable Jar File </w:t>
+        <w:t xml:space="preserve">File | Export … | Java – </w:t>
+      </w:r>
+      <w:proofErr w:type="spellStart"/>
+      <w:r>
+        <w:rPr>
+          <w:i/>
+        </w:rPr>
+        <w:t>Runnable</w:t>
+      </w:r>
+      <w:proofErr w:type="spellEnd"/>
+      <w:r>
+        <w:rPr>
+          <w:i/>
+        </w:rPr>
+        <w:t xml:space="preserve"> </w:t>
+      </w:r>
+      <w:proofErr w:type="spellStart"/>
+      <w:r>
+        <w:rPr>
+          <w:i/>
+        </w:rPr>
+        <w:t>Jar</w:t>
+      </w:r>
+      <w:proofErr w:type="spellEnd"/>
+      <w:r>
+        <w:rPr>
+          <w:i/>
+        </w:rPr>
+        <w:t xml:space="preserve"> File </w:t>
       </w:r>
       <w:r>
         <w:t xml:space="preserve">exportieren. Dann müssen Sie noch </w:t>
       </w:r>
       <w:r>
-        <w:t>die korrekte ‚Launch Configuration‘ wählen. Wahrscheinlich ist es die unterste, wenn Sie vorher gerade das Programm gestartet haben.</w:t>
+        <w:t xml:space="preserve">die korrekte ‚Launch </w:t>
+      </w:r>
+      <w:proofErr w:type="spellStart"/>
+      <w:r>
+        <w:t>Configuration</w:t>
+      </w:r>
+      <w:proofErr w:type="spellEnd"/>
+      <w:r>
+        <w:t>‘ wählen. Wahrscheinlich ist es die unterste, wenn Sie vorher gerade das Programm gestartet haben.</w:t>
       </w:r>
       <w:r>
         <w:t xml:space="preserve"> Die </w:t>
@@ -2360,8 +2749,13 @@
       <w:r>
         <w:t xml:space="preserve">exportierte </w:t>
       </w:r>
-      <w:r>
-        <w:t xml:space="preserve">Jar-Datei kann </w:t>
+      <w:proofErr w:type="spellStart"/>
+      <w:r>
+        <w:t>Jar</w:t>
+      </w:r>
+      <w:proofErr w:type="spellEnd"/>
+      <w:r>
+        <w:t xml:space="preserve">-Datei kann </w:t>
       </w:r>
       <w:r>
         <w:t xml:space="preserve">dann </w:t>
@@ -2476,8 +2870,6 @@
       </w:rPr>
       <w:t xml:space="preserve"> | GameGridKara v2.0</w:t>
     </w:r>
-    <w:bookmarkStart w:id="0" w:name="_GoBack"/>
-    <w:bookmarkEnd w:id="0"/>
   </w:p>
 </w:ftr>
 </file>
@@ -2721,7 +3113,7 @@
       <w:fldChar w:fldCharType="separate"/>
     </w:r>
     <w:r>
-      <w:t>1</w:t>
+      <w:t>2</w:t>
     </w:r>
     <w:r>
       <w:fldChar w:fldCharType="end"/>
@@ -9269,7 +9661,7 @@
 </file>
 
 <file path=customXml/itemProps2.xml><?xml version="1.0" encoding="utf-8"?>
-<ds:datastoreItem xmlns:ds="http://schemas.openxmlformats.org/officeDocument/2006/customXml" ds:itemID="{06D60C40-005E-4126-9CE4-A69572A1AFCB}">
+<ds:datastoreItem xmlns:ds="http://schemas.openxmlformats.org/officeDocument/2006/customXml" ds:itemID="{B7F107BA-126F-48E5-8359-5E680CC7E473}">
   <ds:schemaRefs>
     <ds:schemaRef ds:uri="http://schemas.openxmlformats.org/officeDocument/2006/bibliography"/>
   </ds:schemaRefs>

</xml_diff>